<commit_message>
add Bao Cao Mongodb.docx
</commit_message>
<xml_diff>
--- a/DANHVU/Bao cao Sharding/Bao cao Sharding- PhamDanhVu.docx
+++ b/DANHVU/Bao cao Sharding/Bao cao Sharding- PhamDanhVu.docx
@@ -103,8 +103,6 @@
         </w:rPr>
         <w:t xml:space="preserve"> trong MongoDB</w:t>
       </w:r>
-      <w:bookmarkStart w:id="0" w:name="_GoBack"/>
-      <w:bookmarkEnd w:id="0"/>
     </w:p>
     <w:p>
       <w:pPr>
@@ -739,15 +737,7 @@
           <w:sz w:val="24"/>
           <w:szCs w:val="24"/>
         </w:rPr>
-        <w:t>C:\Users\PhamDanhVu&gt;</w:t>
-      </w:r>
-      <w:r>
-        <w:rPr>
-          <w:rFonts w:ascii="Courier New" w:hAnsi="Courier New" w:cs="Courier New"/>
-          <w:sz w:val="24"/>
-          <w:szCs w:val="24"/>
-        </w:rPr>
-        <w:t>m</w:t>
+        <w:t>C:\Users\PhamDanhVu&gt;m</w:t>
       </w:r>
       <w:r>
         <w:rPr>
@@ -849,15 +839,7 @@
           <w:sz w:val="24"/>
           <w:szCs w:val="24"/>
         </w:rPr>
-        <w:t>C:\Users\PhamDanhVu&gt;</w:t>
-      </w:r>
-      <w:r>
-        <w:rPr>
-          <w:rFonts w:ascii="Courier New" w:hAnsi="Courier New" w:cs="Courier New"/>
-          <w:sz w:val="24"/>
-          <w:szCs w:val="24"/>
-        </w:rPr>
-        <w:t>mongod.exe --port 27023 --dbpath /db/shard0/data --shardsvr</w:t>
+        <w:t>C:\Users\PhamDanhVu&gt;mongod.exe --port 27023 --dbpath /db/shard0/data --shardsvr</w:t>
       </w:r>
     </w:p>
     <w:p>
@@ -891,15 +873,7 @@
           <w:sz w:val="24"/>
           <w:szCs w:val="24"/>
         </w:rPr>
-        <w:t>C:\Users\PhamDanhVu&gt;</w:t>
-      </w:r>
-      <w:r>
-        <w:rPr>
-          <w:rFonts w:ascii="Courier New" w:hAnsi="Courier New" w:cs="Courier New"/>
-          <w:sz w:val="24"/>
-          <w:szCs w:val="24"/>
-        </w:rPr>
-        <w:t xml:space="preserve">mongod.exe --port 27024 --dbpath /db/shard1/data </w:t>
+        <w:t xml:space="preserve">C:\Users\PhamDanhVu&gt;mongod.exe --port 27024 --dbpath /db/shard1/data </w:t>
       </w:r>
       <w:r>
         <w:rPr>
@@ -988,23 +962,7 @@
           <w:sz w:val="24"/>
           <w:szCs w:val="24"/>
         </w:rPr>
-        <w:t>C:\Users\PhamDanhVu&gt; mongo</w:t>
-      </w:r>
-      <w:r>
-        <w:rPr>
-          <w:rFonts w:ascii="Courier New" w:hAnsi="Courier New" w:cs="Courier New"/>
-          <w:sz w:val="24"/>
-          <w:szCs w:val="24"/>
-        </w:rPr>
-        <w:t xml:space="preserve">.exe </w:t>
-      </w:r>
-      <w:r>
-        <w:rPr>
-          <w:rFonts w:ascii="Courier New" w:hAnsi="Courier New" w:cs="Courier New"/>
-          <w:sz w:val="24"/>
-          <w:szCs w:val="24"/>
-        </w:rPr>
-        <w:t xml:space="preserve"> localhost:27021</w:t>
+        <w:t>C:\Users\PhamDanhVu&gt; mongo.exe  localhost:27021</w:t>
       </w:r>
     </w:p>
     <w:p>
@@ -1072,15 +1030,7 @@
           <w:sz w:val="24"/>
           <w:szCs w:val="24"/>
         </w:rPr>
-        <w:t xml:space="preserve">{ "added" : "localhost:27023", "ok" : 1 } </w:t>
-      </w:r>
-      <w:r>
-        <w:rPr>
-          <w:rFonts w:ascii="Courier New" w:hAnsi="Courier New" w:cs="Courier New"/>
-          <w:sz w:val="24"/>
-          <w:szCs w:val="24"/>
-        </w:rPr>
-        <w:t>// ket qua thong bao</w:t>
+        <w:t>{ "added" : "localhost:27023", "ok" : 1 } // ket qua thong bao</w:t>
       </w:r>
     </w:p>
     <w:p>
@@ -1114,15 +1064,7 @@
           <w:sz w:val="24"/>
           <w:szCs w:val="24"/>
         </w:rPr>
-        <w:t>{ "added" : "localhost:27024", "ok" : 1 }</w:t>
-      </w:r>
-      <w:r>
-        <w:rPr>
-          <w:rFonts w:ascii="Courier New" w:hAnsi="Courier New" w:cs="Courier New"/>
-          <w:sz w:val="24"/>
-          <w:szCs w:val="24"/>
-        </w:rPr>
-        <w:t xml:space="preserve"> //ket qua thong bao</w:t>
+        <w:t>{ "added" : "localhost:27024", "ok" : 1 } //ket qua thong bao</w:t>
       </w:r>
     </w:p>
     <w:p>
@@ -1405,15 +1347,6 @@
     <w:p>
       <w:pPr>
         <w:rPr>
-          <w:rFonts w:ascii="Courier New" w:hAnsi="Courier New" w:cs="Courier New"/>
-          <w:sz w:val="24"/>
-          <w:szCs w:val="24"/>
-        </w:rPr>
-      </w:pPr>
-    </w:p>
-    <w:p>
-      <w:pPr>
-        <w:rPr>
           <w:rFonts w:ascii="Times New Roman" w:hAnsi="Times New Roman" w:cs="Times New Roman"/>
           <w:b/>
           <w:sz w:val="24"/>
@@ -1428,17 +1361,240 @@
           <w:szCs w:val="24"/>
         </w:rPr>
         <w:lastRenderedPageBreak/>
-        <w:t>Bước 6: tạo mới 1 Database tên là testdb, trong testdb tạo 1 collection.</w:t>
-      </w:r>
-    </w:p>
-    <w:p>
-      <w:pPr>
-        <w:rPr>
-          <w:rFonts w:ascii="Times New Roman" w:hAnsi="Times New Roman" w:cs="Times New Roman"/>
-          <w:sz w:val="24"/>
-          <w:szCs w:val="24"/>
-        </w:rPr>
-      </w:pPr>
+        <w:t>Bướ</w:t>
+      </w:r>
+      <w:r>
+        <w:rPr>
+          <w:rFonts w:ascii="Times New Roman" w:hAnsi="Times New Roman" w:cs="Times New Roman"/>
+          <w:b/>
+          <w:sz w:val="24"/>
+          <w:szCs w:val="24"/>
+        </w:rPr>
+        <w:t>c 6: T</w:t>
+      </w:r>
+      <w:r>
+        <w:rPr>
+          <w:rFonts w:ascii="Times New Roman" w:hAnsi="Times New Roman" w:cs="Times New Roman"/>
+          <w:b/>
+          <w:sz w:val="24"/>
+          <w:szCs w:val="24"/>
+        </w:rPr>
+        <w:t>ạo mới 1 Database tên là testdb,</w:t>
+      </w:r>
+      <w:r>
+        <w:rPr>
+          <w:rFonts w:ascii="Times New Roman" w:hAnsi="Times New Roman" w:cs="Times New Roman"/>
+          <w:b/>
+          <w:sz w:val="24"/>
+          <w:szCs w:val="24"/>
+        </w:rPr>
+        <w:t xml:space="preserve"> enable sharding testdb,</w:t>
+      </w:r>
+      <w:r>
+        <w:rPr>
+          <w:rFonts w:ascii="Times New Roman" w:hAnsi="Times New Roman" w:cs="Times New Roman"/>
+          <w:b/>
+          <w:sz w:val="24"/>
+          <w:szCs w:val="24"/>
+        </w:rPr>
+        <w:t xml:space="preserve"> trong testdb tạ</w:t>
+      </w:r>
+      <w:r>
+        <w:rPr>
+          <w:rFonts w:ascii="Times New Roman" w:hAnsi="Times New Roman" w:cs="Times New Roman"/>
+          <w:b/>
+          <w:sz w:val="24"/>
+          <w:szCs w:val="24"/>
+        </w:rPr>
+        <w:t>o 1 collection có tên là testcollection</w:t>
+      </w:r>
+    </w:p>
+    <w:p>
+      <w:pPr>
+        <w:rPr>
+          <w:rFonts w:ascii="Times New Roman" w:hAnsi="Times New Roman" w:cs="Times New Roman"/>
+          <w:sz w:val="24"/>
+          <w:szCs w:val="24"/>
+        </w:rPr>
+      </w:pPr>
+      <w:r>
+        <w:rPr>
+          <w:rFonts w:ascii="Times New Roman" w:hAnsi="Times New Roman" w:cs="Times New Roman"/>
+          <w:sz w:val="24"/>
+          <w:szCs w:val="24"/>
+        </w:rPr>
+        <w:t xml:space="preserve">-  </w:t>
+      </w:r>
+      <w:r>
+        <w:rPr>
+          <w:rFonts w:ascii="Times New Roman" w:hAnsi="Times New Roman" w:cs="Times New Roman"/>
+          <w:sz w:val="24"/>
+          <w:szCs w:val="24"/>
+        </w:rPr>
+        <w:t>Tạo Database testdb</w:t>
+      </w:r>
+    </w:p>
+    <w:p>
+      <w:pPr>
+        <w:rPr>
+          <w:rFonts w:ascii="Courier New" w:hAnsi="Courier New" w:cs="Courier New"/>
+          <w:sz w:val="24"/>
+          <w:szCs w:val="24"/>
+        </w:rPr>
+      </w:pPr>
+      <w:r>
+        <w:rPr>
+          <w:rFonts w:ascii="Courier New" w:hAnsi="Courier New" w:cs="Courier New"/>
+          <w:sz w:val="24"/>
+          <w:szCs w:val="24"/>
+        </w:rPr>
+        <w:t xml:space="preserve">&gt; testdb = db.getSisterDB("testdb") </w:t>
+      </w:r>
+    </w:p>
+    <w:p>
+      <w:pPr>
+        <w:rPr>
+          <w:rFonts w:ascii="Times New Roman" w:hAnsi="Times New Roman" w:cs="Times New Roman"/>
+          <w:sz w:val="24"/>
+          <w:szCs w:val="24"/>
+        </w:rPr>
+      </w:pPr>
+      <w:r>
+        <w:rPr>
+          <w:rFonts w:ascii="Courier New" w:hAnsi="Courier New" w:cs="Courier New"/>
+          <w:sz w:val="24"/>
+          <w:szCs w:val="24"/>
+        </w:rPr>
+        <w:t xml:space="preserve">testdb </w:t>
+      </w:r>
+      <w:r>
+        <w:rPr>
+          <w:rFonts w:ascii="Courier New" w:hAnsi="Courier New" w:cs="Courier New"/>
+          <w:sz w:val="24"/>
+          <w:szCs w:val="24"/>
+        </w:rPr>
+        <w:br/>
+      </w:r>
+      <w:r>
+        <w:rPr>
+          <w:rFonts w:ascii="Times New Roman" w:hAnsi="Times New Roman" w:cs="Times New Roman"/>
+          <w:sz w:val="24"/>
+          <w:szCs w:val="24"/>
+        </w:rPr>
+        <w:t>- Enable sharding</w:t>
+      </w:r>
+      <w:r>
+        <w:rPr>
+          <w:rFonts w:ascii="Times New Roman" w:hAnsi="Times New Roman" w:cs="Times New Roman"/>
+          <w:sz w:val="24"/>
+          <w:szCs w:val="24"/>
+        </w:rPr>
+        <w:t xml:space="preserve"> testdb</w:t>
+      </w:r>
+    </w:p>
+    <w:p>
+      <w:pPr>
+        <w:rPr>
+          <w:rFonts w:ascii="Courier New" w:hAnsi="Courier New" w:cs="Courier New"/>
+          <w:sz w:val="24"/>
+          <w:szCs w:val="24"/>
+        </w:rPr>
+      </w:pPr>
+      <w:r>
+        <w:rPr>
+          <w:rFonts w:ascii="Courier New" w:hAnsi="Courier New" w:cs="Courier New"/>
+          <w:sz w:val="24"/>
+          <w:szCs w:val="24"/>
+        </w:rPr>
+        <w:t xml:space="preserve">&gt; db.runCommand({ enablesharding: "testdb"}) </w:t>
+      </w:r>
+    </w:p>
+    <w:p>
+      <w:pPr>
+        <w:rPr>
+          <w:rFonts w:ascii="Courier New" w:hAnsi="Courier New" w:cs="Courier New"/>
+          <w:sz w:val="24"/>
+          <w:szCs w:val="24"/>
+        </w:rPr>
+      </w:pPr>
+      <w:r>
+        <w:rPr>
+          <w:rFonts w:ascii="Courier New" w:hAnsi="Courier New" w:cs="Courier New"/>
+          <w:sz w:val="24"/>
+          <w:szCs w:val="24"/>
+        </w:rPr>
+        <w:t xml:space="preserve">{ "ok" : 1 } </w:t>
+      </w:r>
+    </w:p>
+    <w:p>
+      <w:pPr>
+        <w:rPr>
+          <w:rFonts w:ascii="Times New Roman" w:hAnsi="Times New Roman" w:cs="Times New Roman"/>
+          <w:sz w:val="24"/>
+          <w:szCs w:val="24"/>
+        </w:rPr>
+      </w:pPr>
+      <w:r>
+        <w:rPr>
+          <w:rFonts w:ascii="Times New Roman" w:hAnsi="Times New Roman" w:cs="Times New Roman"/>
+          <w:sz w:val="24"/>
+          <w:szCs w:val="24"/>
+        </w:rPr>
+        <w:t>- Tạo collection testcollection và shardcollection</w:t>
+      </w:r>
+      <w:r>
+        <w:rPr>
+          <w:rFonts w:ascii="Times New Roman" w:hAnsi="Times New Roman" w:cs="Times New Roman"/>
+          <w:sz w:val="24"/>
+          <w:szCs w:val="24"/>
+        </w:rPr>
+        <w:t xml:space="preserve"> với shard key là testkey</w:t>
+      </w:r>
+    </w:p>
+    <w:p>
+      <w:pPr>
+        <w:rPr>
+          <w:rFonts w:ascii="Courier New" w:hAnsi="Courier New" w:cs="Courier New"/>
+          <w:sz w:val="24"/>
+          <w:szCs w:val="24"/>
+        </w:rPr>
+      </w:pPr>
+      <w:r>
+        <w:rPr>
+          <w:rFonts w:ascii="Courier New" w:hAnsi="Courier New" w:cs="Courier New"/>
+          <w:sz w:val="24"/>
+          <w:szCs w:val="24"/>
+        </w:rPr>
+        <w:t xml:space="preserve">&gt; db.runCommand({ shardcollection : "testdb.testcollection", key : {testkey : 1}}) </w:t>
+      </w:r>
+    </w:p>
+    <w:p>
+      <w:pPr>
+        <w:rPr>
+          <w:rFonts w:ascii="Courier New" w:hAnsi="Courier New" w:cs="Courier New"/>
+          <w:sz w:val="24"/>
+          <w:szCs w:val="24"/>
+        </w:rPr>
+      </w:pPr>
+      <w:r>
+        <w:rPr>
+          <w:rFonts w:ascii="Courier New" w:hAnsi="Courier New" w:cs="Courier New"/>
+          <w:sz w:val="24"/>
+          <w:szCs w:val="24"/>
+        </w:rPr>
+        <w:t>{ "collectionsharded" : "testdb.testcollection", "ok" : 1 }</w:t>
+      </w:r>
+    </w:p>
+    <w:p>
+      <w:pPr>
+        <w:rPr>
+          <w:rFonts w:ascii="Times New Roman" w:hAnsi="Times New Roman" w:cs="Times New Roman"/>
+          <w:sz w:val="24"/>
+          <w:szCs w:val="24"/>
+        </w:rPr>
+      </w:pPr>
+      <w:bookmarkStart w:id="0" w:name="_GoBack"/>
+      <w:bookmarkEnd w:id="0"/>
       <w:r>
         <w:rPr>
           <w:rFonts w:ascii="Times New Roman" w:hAnsi="Times New Roman" w:cs="Times New Roman"/>
@@ -1808,6 +1964,7 @@
           <w:sz w:val="24"/>
           <w:szCs w:val="24"/>
         </w:rPr>
+        <w:lastRenderedPageBreak/>
         <w:t xml:space="preserve">// Select the test database </w:t>
       </w:r>
     </w:p>
@@ -1876,15 +2033,7 @@
           <w:sz w:val="24"/>
           <w:szCs w:val="24"/>
         </w:rPr>
-        <w:t>for($i=0; $i &lt; 2</w:t>
-      </w:r>
-      <w:r>
-        <w:rPr>
-          <w:rFonts w:ascii="Courier New" w:hAnsi="Courier New" w:cs="Courier New"/>
-          <w:sz w:val="24"/>
-          <w:szCs w:val="24"/>
-        </w:rPr>
-        <w:t xml:space="preserve">00000 ; $i++){ </w:t>
+        <w:t xml:space="preserve">for($i=0; $i &lt; 200000 ; $i++){ </w:t>
       </w:r>
     </w:p>
     <w:p>
@@ -1969,247 +2118,299 @@
           <w:sz w:val="24"/>
           <w:szCs w:val="24"/>
         </w:rPr>
+        <w:t xml:space="preserve">. "would perform are not required. Creating new databases, " </w:t>
+      </w:r>
+    </w:p>
+    <w:p>
+      <w:pPr>
+        <w:rPr>
+          <w:rFonts w:ascii="Courier New" w:hAnsi="Courier New" w:cs="Courier New"/>
+          <w:sz w:val="24"/>
+          <w:szCs w:val="24"/>
+        </w:rPr>
+      </w:pPr>
+      <w:r>
+        <w:rPr>
+          <w:rFonts w:ascii="Courier New" w:hAnsi="Courier New" w:cs="Courier New"/>
+          <w:sz w:val="24"/>
+          <w:szCs w:val="24"/>
+        </w:rPr>
+        <w:t xml:space="preserve">. "collections and new fields on the server are no longer </w:t>
+      </w:r>
+    </w:p>
+    <w:p>
+      <w:pPr>
+        <w:rPr>
+          <w:rFonts w:ascii="Courier New" w:hAnsi="Courier New" w:cs="Courier New"/>
+          <w:sz w:val="24"/>
+          <w:szCs w:val="24"/>
+        </w:rPr>
+      </w:pPr>
+      <w:r>
+        <w:rPr>
+          <w:rFonts w:ascii="Courier New" w:hAnsi="Courier New" w:cs="Courier New"/>
+          <w:sz w:val="24"/>
+          <w:szCs w:val="24"/>
+        </w:rPr>
+        <w:t xml:space="preserve">necessary, " </w:t>
+      </w:r>
+    </w:p>
+    <w:p>
+      <w:pPr>
+        <w:rPr>
+          <w:rFonts w:ascii="Courier New" w:hAnsi="Courier New" w:cs="Courier New"/>
+          <w:sz w:val="24"/>
+          <w:szCs w:val="24"/>
+        </w:rPr>
+      </w:pPr>
+      <w:r>
+        <w:rPr>
+          <w:rFonts w:ascii="Courier New" w:hAnsi="Courier New" w:cs="Courier New"/>
+          <w:sz w:val="24"/>
+          <w:szCs w:val="24"/>
+        </w:rPr>
+        <w:t xml:space="preserve">. "as MongoDB will create these elements on-the-fly as you access </w:t>
+      </w:r>
+    </w:p>
+    <w:p>
+      <w:pPr>
+        <w:rPr>
+          <w:rFonts w:ascii="Courier New" w:hAnsi="Courier New" w:cs="Courier New"/>
+          <w:sz w:val="24"/>
+          <w:szCs w:val="24"/>
+        </w:rPr>
+      </w:pPr>
+      <w:r>
+        <w:rPr>
+          <w:rFonts w:ascii="Courier New" w:hAnsi="Courier New" w:cs="Courier New"/>
+          <w:sz w:val="24"/>
+          <w:szCs w:val="24"/>
+        </w:rPr>
+        <w:t xml:space="preserve">them." </w:t>
+      </w:r>
+    </w:p>
+    <w:p>
+      <w:pPr>
+        <w:rPr>
+          <w:rFonts w:ascii="Courier New" w:hAnsi="Courier New" w:cs="Courier New"/>
+          <w:sz w:val="24"/>
+          <w:szCs w:val="24"/>
+        </w:rPr>
+      </w:pPr>
+      <w:r>
+        <w:rPr>
+          <w:rFonts w:ascii="Courier New" w:hAnsi="Courier New" w:cs="Courier New"/>
+          <w:sz w:val="24"/>
+          <w:szCs w:val="24"/>
+        </w:rPr>
+        <w:t xml:space="preserve">. "Therefore, for the vast majority of cases managing databases </w:t>
+      </w:r>
+    </w:p>
+    <w:p>
+      <w:pPr>
+        <w:rPr>
+          <w:rFonts w:ascii="Courier New" w:hAnsi="Courier New" w:cs="Courier New"/>
+          <w:sz w:val="24"/>
+          <w:szCs w:val="24"/>
+        </w:rPr>
+      </w:pPr>
+      <w:r>
+        <w:rPr>
+          <w:rFonts w:ascii="Courier New" w:hAnsi="Courier New" w:cs="Courier New"/>
+          <w:sz w:val="24"/>
+          <w:szCs w:val="24"/>
+        </w:rPr>
+        <w:t xml:space="preserve">and " </w:t>
+      </w:r>
+    </w:p>
+    <w:p>
+      <w:pPr>
+        <w:rPr>
+          <w:rFonts w:ascii="Courier New" w:hAnsi="Courier New" w:cs="Courier New"/>
+          <w:sz w:val="24"/>
+          <w:szCs w:val="24"/>
+        </w:rPr>
+      </w:pPr>
+      <w:r>
+        <w:rPr>
+          <w:rFonts w:ascii="Courier New" w:hAnsi="Courier New" w:cs="Courier New"/>
+          <w:sz w:val="24"/>
+          <w:szCs w:val="24"/>
+        </w:rPr>
+        <w:t xml:space="preserve">. "schemas is not required."; </w:t>
+      </w:r>
+    </w:p>
+    <w:p>
+      <w:pPr>
+        <w:rPr>
+          <w:rFonts w:ascii="Courier New" w:hAnsi="Courier New" w:cs="Courier New"/>
+          <w:sz w:val="24"/>
+          <w:szCs w:val="24"/>
+        </w:rPr>
+      </w:pPr>
+      <w:r>
+        <w:rPr>
+          <w:rFonts w:ascii="Courier New" w:hAnsi="Courier New" w:cs="Courier New"/>
+          <w:sz w:val="24"/>
+          <w:szCs w:val="24"/>
+        </w:rPr>
+        <w:t xml:space="preserve">$collection-&gt;insert($data); </w:t>
+      </w:r>
+    </w:p>
+    <w:p>
+      <w:pPr>
+        <w:rPr>
+          <w:rFonts w:ascii="Courier New" w:hAnsi="Courier New" w:cs="Courier New"/>
+          <w:sz w:val="24"/>
+          <w:szCs w:val="24"/>
+        </w:rPr>
+      </w:pPr>
+      <w:r>
+        <w:rPr>
+          <w:rFonts w:ascii="Courier New" w:hAnsi="Courier New" w:cs="Courier New"/>
+          <w:sz w:val="24"/>
+          <w:szCs w:val="24"/>
+        </w:rPr>
+        <w:t xml:space="preserve">} </w:t>
+      </w:r>
+    </w:p>
+    <w:p>
+      <w:pPr>
+        <w:rPr>
+          <w:rFonts w:ascii="Courier New" w:hAnsi="Courier New" w:cs="Courier New"/>
+          <w:sz w:val="24"/>
+          <w:szCs w:val="24"/>
+        </w:rPr>
+      </w:pPr>
+      <w:r>
+        <w:rPr>
+          <w:rFonts w:ascii="Courier New" w:hAnsi="Courier New" w:cs="Courier New"/>
+          <w:sz w:val="24"/>
+          <w:szCs w:val="24"/>
+        </w:rPr>
+        <w:t>?&gt;</w:t>
+      </w:r>
+    </w:p>
+    <w:p>
+      <w:pPr>
+        <w:rPr>
+          <w:rFonts w:ascii="Times New Roman" w:hAnsi="Times New Roman" w:cs="Times New Roman"/>
+          <w:sz w:val="24"/>
+          <w:szCs w:val="24"/>
+        </w:rPr>
+      </w:pPr>
+      <w:r>
+        <w:rPr>
+          <w:rFonts w:ascii="Times New Roman" w:hAnsi="Times New Roman" w:cs="Times New Roman"/>
+          <w:sz w:val="24"/>
+          <w:szCs w:val="24"/>
+        </w:rPr>
+        <w:t>Lưu file Php và chạy file đó lên để insert dữ liệu vào testdb</w:t>
+      </w:r>
+    </w:p>
+    <w:p>
+      <w:pPr>
+        <w:rPr>
+          <w:rFonts w:ascii="Times New Roman" w:hAnsi="Times New Roman" w:cs="Times New Roman"/>
+          <w:b/>
+          <w:sz w:val="24"/>
+          <w:szCs w:val="24"/>
+        </w:rPr>
+      </w:pPr>
+      <w:r>
+        <w:rPr>
+          <w:rFonts w:ascii="Times New Roman" w:hAnsi="Times New Roman" w:cs="Times New Roman"/>
+          <w:b/>
+          <w:sz w:val="24"/>
+          <w:szCs w:val="24"/>
+        </w:rPr>
+        <w:t>Bước 7: Kiểm tra tình trạng dữ liệu insert và dữ liệu phân tán.</w:t>
+      </w:r>
+    </w:p>
+    <w:p>
+      <w:pPr>
+        <w:rPr>
+          <w:rFonts w:ascii="Courier New" w:hAnsi="Courier New" w:cs="Courier New"/>
+          <w:sz w:val="24"/>
+          <w:szCs w:val="24"/>
+        </w:rPr>
+      </w:pPr>
+      <w:r>
+        <w:rPr>
+          <w:rFonts w:ascii="Courier New" w:hAnsi="Courier New" w:cs="Courier New"/>
+          <w:sz w:val="24"/>
+          <w:szCs w:val="24"/>
+        </w:rPr>
+        <w:t xml:space="preserve">C:\Users\PhamDanhVu&gt; mongo.exe  localhost:27021 </w:t>
+      </w:r>
+    </w:p>
+    <w:p>
+      <w:pPr>
+        <w:rPr>
+          <w:rFonts w:ascii="Courier New" w:hAnsi="Courier New" w:cs="Courier New"/>
+          <w:sz w:val="24"/>
+          <w:szCs w:val="24"/>
+        </w:rPr>
+      </w:pPr>
+      <w:r>
+        <w:rPr>
+          <w:rFonts w:ascii="Courier New" w:hAnsi="Courier New" w:cs="Courier New"/>
+          <w:sz w:val="24"/>
+          <w:szCs w:val="24"/>
+        </w:rPr>
+        <w:t xml:space="preserve">&gt;use testdb </w:t>
+      </w:r>
+    </w:p>
+    <w:p>
+      <w:pPr>
+        <w:rPr>
+          <w:rFonts w:ascii="Courier New" w:hAnsi="Courier New" w:cs="Courier New"/>
+          <w:sz w:val="24"/>
+          <w:szCs w:val="24"/>
+        </w:rPr>
+      </w:pPr>
+      <w:r>
+        <w:rPr>
+          <w:rFonts w:ascii="Courier New" w:hAnsi="Courier New" w:cs="Courier New"/>
+          <w:sz w:val="24"/>
+          <w:szCs w:val="24"/>
+        </w:rPr>
         <w:lastRenderedPageBreak/>
-        <w:t xml:space="preserve">. "would perform are not required. Creating new databases, " </w:t>
-      </w:r>
-    </w:p>
-    <w:p>
-      <w:pPr>
-        <w:rPr>
-          <w:rFonts w:ascii="Courier New" w:hAnsi="Courier New" w:cs="Courier New"/>
-          <w:sz w:val="24"/>
-          <w:szCs w:val="24"/>
-        </w:rPr>
-      </w:pPr>
-      <w:r>
-        <w:rPr>
-          <w:rFonts w:ascii="Courier New" w:hAnsi="Courier New" w:cs="Courier New"/>
-          <w:sz w:val="24"/>
-          <w:szCs w:val="24"/>
-        </w:rPr>
-        <w:t xml:space="preserve">. "collections and new fields on the server are no longer </w:t>
-      </w:r>
-    </w:p>
-    <w:p>
-      <w:pPr>
-        <w:rPr>
-          <w:rFonts w:ascii="Courier New" w:hAnsi="Courier New" w:cs="Courier New"/>
-          <w:sz w:val="24"/>
-          <w:szCs w:val="24"/>
-        </w:rPr>
-      </w:pPr>
-      <w:r>
-        <w:rPr>
-          <w:rFonts w:ascii="Courier New" w:hAnsi="Courier New" w:cs="Courier New"/>
-          <w:sz w:val="24"/>
-          <w:szCs w:val="24"/>
-        </w:rPr>
-        <w:t xml:space="preserve">necessary, " </w:t>
-      </w:r>
-    </w:p>
-    <w:p>
-      <w:pPr>
-        <w:rPr>
-          <w:rFonts w:ascii="Courier New" w:hAnsi="Courier New" w:cs="Courier New"/>
-          <w:sz w:val="24"/>
-          <w:szCs w:val="24"/>
-        </w:rPr>
-      </w:pPr>
-      <w:r>
-        <w:rPr>
-          <w:rFonts w:ascii="Courier New" w:hAnsi="Courier New" w:cs="Courier New"/>
-          <w:sz w:val="24"/>
-          <w:szCs w:val="24"/>
-        </w:rPr>
-        <w:t xml:space="preserve">. "as MongoDB will create these elements on-the-fly as you access </w:t>
-      </w:r>
-    </w:p>
-    <w:p>
-      <w:pPr>
-        <w:rPr>
-          <w:rFonts w:ascii="Courier New" w:hAnsi="Courier New" w:cs="Courier New"/>
-          <w:sz w:val="24"/>
-          <w:szCs w:val="24"/>
-        </w:rPr>
-      </w:pPr>
-      <w:r>
-        <w:rPr>
-          <w:rFonts w:ascii="Courier New" w:hAnsi="Courier New" w:cs="Courier New"/>
-          <w:sz w:val="24"/>
-          <w:szCs w:val="24"/>
-        </w:rPr>
-        <w:t xml:space="preserve">them." </w:t>
-      </w:r>
-    </w:p>
-    <w:p>
-      <w:pPr>
-        <w:rPr>
-          <w:rFonts w:ascii="Courier New" w:hAnsi="Courier New" w:cs="Courier New"/>
-          <w:sz w:val="24"/>
-          <w:szCs w:val="24"/>
-        </w:rPr>
-      </w:pPr>
-      <w:r>
-        <w:rPr>
-          <w:rFonts w:ascii="Courier New" w:hAnsi="Courier New" w:cs="Courier New"/>
-          <w:sz w:val="24"/>
-          <w:szCs w:val="24"/>
-        </w:rPr>
-        <w:t xml:space="preserve">. "Therefore, for the vast majority of cases managing databases </w:t>
-      </w:r>
-    </w:p>
-    <w:p>
-      <w:pPr>
-        <w:rPr>
-          <w:rFonts w:ascii="Courier New" w:hAnsi="Courier New" w:cs="Courier New"/>
-          <w:sz w:val="24"/>
-          <w:szCs w:val="24"/>
-        </w:rPr>
-      </w:pPr>
-      <w:r>
-        <w:rPr>
-          <w:rFonts w:ascii="Courier New" w:hAnsi="Courier New" w:cs="Courier New"/>
-          <w:sz w:val="24"/>
-          <w:szCs w:val="24"/>
-        </w:rPr>
-        <w:t xml:space="preserve">and " </w:t>
-      </w:r>
-    </w:p>
-    <w:p>
-      <w:pPr>
-        <w:rPr>
-          <w:rFonts w:ascii="Courier New" w:hAnsi="Courier New" w:cs="Courier New"/>
-          <w:sz w:val="24"/>
-          <w:szCs w:val="24"/>
-        </w:rPr>
-      </w:pPr>
-      <w:r>
-        <w:rPr>
-          <w:rFonts w:ascii="Courier New" w:hAnsi="Courier New" w:cs="Courier New"/>
-          <w:sz w:val="24"/>
-          <w:szCs w:val="24"/>
-        </w:rPr>
-        <w:t xml:space="preserve">. "schemas is not required."; </w:t>
-      </w:r>
-    </w:p>
-    <w:p>
-      <w:pPr>
-        <w:rPr>
-          <w:rFonts w:ascii="Courier New" w:hAnsi="Courier New" w:cs="Courier New"/>
-          <w:sz w:val="24"/>
-          <w:szCs w:val="24"/>
-        </w:rPr>
-      </w:pPr>
-      <w:r>
-        <w:rPr>
-          <w:rFonts w:ascii="Courier New" w:hAnsi="Courier New" w:cs="Courier New"/>
-          <w:sz w:val="24"/>
-          <w:szCs w:val="24"/>
-        </w:rPr>
-        <w:t xml:space="preserve">$collection-&gt;insert($data); </w:t>
-      </w:r>
-    </w:p>
-    <w:p>
-      <w:pPr>
-        <w:rPr>
-          <w:rFonts w:ascii="Courier New" w:hAnsi="Courier New" w:cs="Courier New"/>
-          <w:sz w:val="24"/>
-          <w:szCs w:val="24"/>
-        </w:rPr>
-      </w:pPr>
-      <w:r>
-        <w:rPr>
-          <w:rFonts w:ascii="Courier New" w:hAnsi="Courier New" w:cs="Courier New"/>
-          <w:sz w:val="24"/>
-          <w:szCs w:val="24"/>
-        </w:rPr>
-        <w:t xml:space="preserve">} </w:t>
-      </w:r>
-    </w:p>
-    <w:p>
-      <w:pPr>
-        <w:rPr>
-          <w:rFonts w:ascii="Courier New" w:hAnsi="Courier New" w:cs="Courier New"/>
-          <w:sz w:val="24"/>
-          <w:szCs w:val="24"/>
-        </w:rPr>
-      </w:pPr>
-      <w:r>
-        <w:rPr>
-          <w:rFonts w:ascii="Courier New" w:hAnsi="Courier New" w:cs="Courier New"/>
-          <w:sz w:val="24"/>
-          <w:szCs w:val="24"/>
-        </w:rPr>
-        <w:t>?&gt;</w:t>
-      </w:r>
-    </w:p>
-    <w:p>
-      <w:pPr>
-        <w:rPr>
-          <w:rFonts w:ascii="Times New Roman" w:hAnsi="Times New Roman" w:cs="Times New Roman"/>
-          <w:sz w:val="24"/>
-          <w:szCs w:val="24"/>
-        </w:rPr>
-      </w:pPr>
-      <w:r>
-        <w:rPr>
-          <w:rFonts w:ascii="Times New Roman" w:hAnsi="Times New Roman" w:cs="Times New Roman"/>
-          <w:sz w:val="24"/>
-          <w:szCs w:val="24"/>
-        </w:rPr>
-        <w:t>Lưu file Php và chạy file đó lên để insert dữ liệu vào testdb</w:t>
-      </w:r>
-    </w:p>
-    <w:p>
-      <w:pPr>
-        <w:rPr>
-          <w:rFonts w:ascii="Times New Roman" w:hAnsi="Times New Roman" w:cs="Times New Roman"/>
-          <w:b/>
-          <w:sz w:val="24"/>
-          <w:szCs w:val="24"/>
-        </w:rPr>
-      </w:pPr>
-      <w:r>
-        <w:rPr>
-          <w:rFonts w:ascii="Times New Roman" w:hAnsi="Times New Roman" w:cs="Times New Roman"/>
-          <w:b/>
-          <w:sz w:val="24"/>
-          <w:szCs w:val="24"/>
-        </w:rPr>
-        <w:t>Bước 7: Kiểm tra tình trạng dữ liệu insert và dữ liệu phân tán.</w:t>
-      </w:r>
-    </w:p>
-    <w:p>
-      <w:pPr>
-        <w:rPr>
-          <w:rFonts w:ascii="Courier New" w:hAnsi="Courier New" w:cs="Courier New"/>
-          <w:sz w:val="24"/>
-          <w:szCs w:val="24"/>
-        </w:rPr>
-      </w:pPr>
-      <w:r>
-        <w:rPr>
-          <w:rFonts w:ascii="Courier New" w:hAnsi="Courier New" w:cs="Courier New"/>
-          <w:sz w:val="24"/>
-          <w:szCs w:val="24"/>
-        </w:rPr>
-        <w:t>C:\Users\PhamDanhVu&gt; mongo</w:t>
-      </w:r>
-      <w:r>
-        <w:rPr>
-          <w:rFonts w:ascii="Courier New" w:hAnsi="Courier New" w:cs="Courier New"/>
-          <w:sz w:val="24"/>
-          <w:szCs w:val="24"/>
-        </w:rPr>
-        <w:t xml:space="preserve">.exe </w:t>
-      </w:r>
-      <w:r>
-        <w:rPr>
-          <w:rFonts w:ascii="Courier New" w:hAnsi="Courier New" w:cs="Courier New"/>
-          <w:sz w:val="24"/>
-          <w:szCs w:val="24"/>
-        </w:rPr>
-        <w:t xml:space="preserve"> localhost:27021 </w:t>
+        <w:t xml:space="preserve">&gt;db.testcollection.count() </w:t>
+      </w:r>
+    </w:p>
+    <w:p>
+      <w:pPr>
+        <w:rPr>
+          <w:rFonts w:ascii="Courier New" w:hAnsi="Courier New" w:cs="Courier New"/>
+          <w:sz w:val="24"/>
+          <w:szCs w:val="24"/>
+        </w:rPr>
+      </w:pPr>
+      <w:r>
+        <w:rPr>
+          <w:rFonts w:ascii="Courier New" w:hAnsi="Courier New" w:cs="Courier New"/>
+          <w:sz w:val="24"/>
+          <w:szCs w:val="24"/>
+        </w:rPr>
+        <w:t>200000 // kết quả</w:t>
+      </w:r>
+    </w:p>
+    <w:p>
+      <w:pPr>
+        <w:rPr>
+          <w:rFonts w:ascii="Courier New" w:hAnsi="Courier New" w:cs="Courier New"/>
+          <w:sz w:val="24"/>
+          <w:szCs w:val="24"/>
+        </w:rPr>
+      </w:pPr>
+      <w:r>
+        <w:rPr>
+          <w:rFonts w:ascii="Courier New" w:hAnsi="Courier New" w:cs="Courier New"/>
+          <w:sz w:val="24"/>
+          <w:szCs w:val="24"/>
+        </w:rPr>
+        <w:t xml:space="preserve">C:\Users\PhamDanhVu&gt; mongo.exe  localhost:27023 </w:t>
       </w:r>
     </w:p>
     <w:p>
@@ -2260,40 +2461,24 @@
           <w:sz w:val="24"/>
           <w:szCs w:val="24"/>
         </w:rPr>
-        <w:t>2</w:t>
-      </w:r>
-      <w:r>
-        <w:rPr>
-          <w:rFonts w:ascii="Courier New" w:hAnsi="Courier New" w:cs="Courier New"/>
-          <w:sz w:val="24"/>
-          <w:szCs w:val="24"/>
-        </w:rPr>
-        <w:t>00000</w:t>
-      </w:r>
-      <w:r>
-        <w:rPr>
-          <w:rFonts w:ascii="Courier New" w:hAnsi="Courier New" w:cs="Courier New"/>
-          <w:sz w:val="24"/>
-          <w:szCs w:val="24"/>
-        </w:rPr>
-        <w:t xml:space="preserve"> // kết quả</w:t>
-      </w:r>
-    </w:p>
-    <w:p>
-      <w:pPr>
-        <w:rPr>
-          <w:rFonts w:ascii="Courier New" w:hAnsi="Courier New" w:cs="Courier New"/>
-          <w:sz w:val="24"/>
-          <w:szCs w:val="24"/>
-        </w:rPr>
-      </w:pPr>
-      <w:r>
-        <w:rPr>
-          <w:rFonts w:ascii="Courier New" w:hAnsi="Courier New" w:cs="Courier New"/>
-          <w:sz w:val="24"/>
-          <w:szCs w:val="24"/>
-        </w:rPr>
-        <w:t xml:space="preserve">C:\Users\PhamDanhVu&gt; mongo.exe  localhost:27023 </w:t>
+        <w:t>149875</w:t>
+      </w:r>
+    </w:p>
+    <w:p>
+      <w:pPr>
+        <w:rPr>
+          <w:rFonts w:ascii="Courier New" w:hAnsi="Courier New" w:cs="Courier New"/>
+          <w:sz w:val="24"/>
+          <w:szCs w:val="24"/>
+        </w:rPr>
+      </w:pPr>
+      <w:r>
+        <w:rPr>
+          <w:rFonts w:ascii="Courier New" w:hAnsi="Courier New" w:cs="Courier New"/>
+          <w:sz w:val="24"/>
+          <w:szCs w:val="24"/>
+        </w:rPr>
+        <w:t xml:space="preserve">$mongo localhost:27024 </w:t>
       </w:r>
     </w:p>
     <w:p>
@@ -2344,110 +2529,25 @@
           <w:sz w:val="24"/>
           <w:szCs w:val="24"/>
         </w:rPr>
-        <w:t>149</w:t>
-      </w:r>
-      <w:r>
-        <w:rPr>
-          <w:rFonts w:ascii="Courier New" w:hAnsi="Courier New" w:cs="Courier New"/>
-          <w:sz w:val="24"/>
-          <w:szCs w:val="24"/>
-        </w:rPr>
-        <w:t>875</w:t>
-      </w:r>
-    </w:p>
-    <w:p>
-      <w:pPr>
-        <w:rPr>
-          <w:rFonts w:ascii="Courier New" w:hAnsi="Courier New" w:cs="Courier New"/>
-          <w:sz w:val="24"/>
-          <w:szCs w:val="24"/>
-        </w:rPr>
-      </w:pPr>
-      <w:r>
-        <w:rPr>
-          <w:rFonts w:ascii="Courier New" w:hAnsi="Courier New" w:cs="Courier New"/>
-          <w:sz w:val="24"/>
-          <w:szCs w:val="24"/>
-        </w:rPr>
-        <w:t xml:space="preserve">$mongo localhost:27024 </w:t>
-      </w:r>
-    </w:p>
-    <w:p>
-      <w:pPr>
-        <w:rPr>
-          <w:rFonts w:ascii="Courier New" w:hAnsi="Courier New" w:cs="Courier New"/>
-          <w:sz w:val="24"/>
-          <w:szCs w:val="24"/>
-        </w:rPr>
-      </w:pPr>
-      <w:r>
-        <w:rPr>
-          <w:rFonts w:ascii="Courier New" w:hAnsi="Courier New" w:cs="Courier New"/>
-          <w:sz w:val="24"/>
-          <w:szCs w:val="24"/>
-        </w:rPr>
-        <w:t xml:space="preserve">&gt;use testdb </w:t>
-      </w:r>
-    </w:p>
-    <w:p>
-      <w:pPr>
-        <w:rPr>
-          <w:rFonts w:ascii="Courier New" w:hAnsi="Courier New" w:cs="Courier New"/>
-          <w:sz w:val="24"/>
-          <w:szCs w:val="24"/>
-        </w:rPr>
-      </w:pPr>
-      <w:r>
-        <w:rPr>
-          <w:rFonts w:ascii="Courier New" w:hAnsi="Courier New" w:cs="Courier New"/>
-          <w:sz w:val="24"/>
-          <w:szCs w:val="24"/>
-        </w:rPr>
-        <w:t xml:space="preserve">&gt;db.testcollection.count() </w:t>
-      </w:r>
-    </w:p>
-    <w:p>
-      <w:pPr>
-        <w:rPr>
-          <w:rFonts w:ascii="Courier New" w:hAnsi="Courier New" w:cs="Courier New"/>
-          <w:sz w:val="24"/>
-          <w:szCs w:val="24"/>
-        </w:rPr>
-      </w:pPr>
-      <w:r>
-        <w:rPr>
-          <w:rFonts w:ascii="Courier New" w:hAnsi="Courier New" w:cs="Courier New"/>
-          <w:sz w:val="24"/>
-          <w:szCs w:val="24"/>
-        </w:rPr>
-        <w:t>25</w:t>
-      </w:r>
-      <w:r>
-        <w:rPr>
-          <w:rFonts w:ascii="Courier New" w:hAnsi="Courier New" w:cs="Courier New"/>
-          <w:sz w:val="24"/>
-          <w:szCs w:val="24"/>
-        </w:rPr>
-        <w:t>125</w:t>
-      </w:r>
-    </w:p>
-    <w:p>
-      <w:pPr>
-        <w:rPr>
-          <w:rFonts w:ascii="Times New Roman" w:hAnsi="Times New Roman" w:cs="Times New Roman"/>
-          <w:b/>
-          <w:sz w:val="24"/>
-          <w:szCs w:val="24"/>
-        </w:rPr>
-      </w:pPr>
-      <w:r>
-        <w:rPr>
-          <w:rFonts w:ascii="Times New Roman" w:hAnsi="Times New Roman" w:cs="Times New Roman"/>
-          <w:b/>
-          <w:sz w:val="24"/>
-          <w:szCs w:val="24"/>
-        </w:rPr>
-        <w:lastRenderedPageBreak/>
+        <w:t>25125</w:t>
+      </w:r>
+    </w:p>
+    <w:p>
+      <w:pPr>
+        <w:rPr>
+          <w:rFonts w:ascii="Times New Roman" w:hAnsi="Times New Roman" w:cs="Times New Roman"/>
+          <w:b/>
+          <w:sz w:val="24"/>
+          <w:szCs w:val="24"/>
+        </w:rPr>
+      </w:pPr>
+      <w:r>
+        <w:rPr>
+          <w:rFonts w:ascii="Times New Roman" w:hAnsi="Times New Roman" w:cs="Times New Roman"/>
+          <w:b/>
+          <w:sz w:val="24"/>
+          <w:szCs w:val="24"/>
+        </w:rPr>
         <w:t>Một số vấn đề gặp phải:</w:t>
       </w:r>
     </w:p>
@@ -2470,39 +2570,7 @@
           <w:sz w:val="24"/>
           <w:szCs w:val="24"/>
         </w:rPr>
-        <w:t xml:space="preserve">Dữ liệu mất mát: shard 1 + shard 2 =  </w:t>
-      </w:r>
-      <w:r>
-        <w:rPr>
-          <w:rFonts w:ascii="Times New Roman" w:hAnsi="Times New Roman" w:cs="Times New Roman"/>
-          <w:sz w:val="24"/>
-          <w:szCs w:val="24"/>
-        </w:rPr>
-        <w:t>149875</w:t>
-      </w:r>
-      <w:r>
-        <w:rPr>
-          <w:rFonts w:ascii="Times New Roman" w:hAnsi="Times New Roman" w:cs="Times New Roman"/>
-          <w:sz w:val="24"/>
-          <w:szCs w:val="24"/>
-        </w:rPr>
-        <w:t xml:space="preserve"> + </w:t>
-      </w:r>
-      <w:r>
-        <w:rPr>
-          <w:rFonts w:ascii="Times New Roman" w:hAnsi="Times New Roman" w:cs="Times New Roman"/>
-          <w:sz w:val="24"/>
-          <w:szCs w:val="24"/>
-        </w:rPr>
-        <w:t>25125</w:t>
-      </w:r>
-      <w:r>
-        <w:rPr>
-          <w:rFonts w:ascii="Times New Roman" w:hAnsi="Times New Roman" w:cs="Times New Roman"/>
-          <w:sz w:val="24"/>
-          <w:szCs w:val="24"/>
-        </w:rPr>
-        <w:t xml:space="preserve"> = </w:t>
+        <w:t xml:space="preserve">Dữ liệu mất mát: shard 1 + shard 2 =  149875 + 25125 = </w:t>
       </w:r>
       <w:r>
         <w:rPr>
@@ -3401,6 +3469,7 @@
   <w:style w:type="character" w:default="1" w:styleId="DefaultParagraphFont">
     <w:name w:val="Default Paragraph Font"/>
     <w:uiPriority w:val="1"/>
+    <w:semiHidden/>
     <w:unhideWhenUsed/>
   </w:style>
   <w:style w:type="table" w:default="1" w:styleId="TableNormal">
@@ -3680,6 +3749,7 @@
   <w:style w:type="character" w:default="1" w:styleId="DefaultParagraphFont">
     <w:name w:val="Default Paragraph Font"/>
     <w:uiPriority w:val="1"/>
+    <w:semiHidden/>
     <w:unhideWhenUsed/>
   </w:style>
   <w:style w:type="table" w:default="1" w:styleId="TableNormal">
@@ -4067,7 +4137,7 @@
 </file>
 
 <file path=customXml/itemProps1.xml><?xml version="1.0" encoding="utf-8"?>
-<ds:datastoreItem xmlns:ds="http://schemas.openxmlformats.org/officeDocument/2006/customXml" ds:itemID="{7705832B-DCB1-4890-87F7-97849FF00967}">
+<ds:datastoreItem xmlns:ds="http://schemas.openxmlformats.org/officeDocument/2006/customXml" ds:itemID="{F5198115-99FE-46D5-8EB0-F41323AA6F3D}">
   <ds:schemaRefs>
     <ds:schemaRef ds:uri="http://schemas.openxmlformats.org/officeDocument/2006/bibliography"/>
   </ds:schemaRefs>

</xml_diff>